<commit_message>
modificate le pagine word della teoria base
</commit_message>
<xml_diff>
--- a/docs/Contenuti/1. Teoria musicale/Introduzione/Introduzione alla Musica.docx
+++ b/docs/Contenuti/1. Teoria musicale/Introduzione/Introduzione alla Musica.docx
@@ -5,15 +5,11 @@
     <w:p>
       <w:pPr>
         <w:rPr>
-          <w:rFonts w:cs="Arial"/>
-          <w:color w:val="555555"/>
-          <w:sz w:val="24"/>
-          <w:szCs w:val="24"/>
-          <w:shd w:val="clear" w:color="auto" w:fill="FFFFFF"/>
+          <w:b/>
+          <w:sz w:val="30"/>
+          <w:szCs w:val="30"/>
         </w:rPr>
       </w:pPr>
-      <w:bookmarkStart w:id="0" w:name="_GoBack"/>
-      <w:bookmarkEnd w:id="0"/>
       <w:r>
         <w:rPr>
           <w:b/>
@@ -27,198 +23,115 @@
       <w:pPr>
         <w:rPr>
           <w:b/>
-          <w:sz w:val="24"/>
-          <w:szCs w:val="24"/>
+          <w:sz w:val="30"/>
+          <w:szCs w:val="30"/>
         </w:rPr>
       </w:pPr>
     </w:p>
     <w:p>
       <w:pPr>
+        <w:pStyle w:val="NormaleWeb"/>
         <w:rPr>
-          <w:sz w:val="24"/>
-          <w:szCs w:val="24"/>
+          <w:rFonts w:asciiTheme="minorHAnsi" w:hAnsiTheme="minorHAnsi" w:cs="Arial"/>
+          <w:color w:val="000000"/>
+          <w:szCs w:val="26"/>
         </w:rPr>
       </w:pPr>
       <w:r>
         <w:rPr>
-          <w:sz w:val="24"/>
-          <w:szCs w:val="24"/>
+          <w:rFonts w:asciiTheme="minorHAnsi" w:hAnsiTheme="minorHAnsi" w:cs="Arial"/>
+          <w:color w:val="000000"/>
+          <w:szCs w:val="26"/>
         </w:rPr>
-        <w:t>La musica è una costante della nostra vita, qualsiasi cosa che ci circonda emette un suono. Per chi la studia e per chi la suona, la musica è qualcosa di naturale, un bisogno primario che ci distoglie dalla realtà e ci fa sentire più liberi.</w:t>
+        <w:t>La musica è una costante della nostra vita: qualsiasi cosa che ci circonda emette un suono. Per chi la studia e per chi la suona, la musica è qualcosa di naturale, un bisogno primario che ci distoglie dalla realtà e ci fa sentire più liberi.</w:t>
+      </w:r>
+    </w:p>
+    <w:p>
+      <w:pPr>
+        <w:pStyle w:val="NormaleWeb"/>
+        <w:rPr>
+          <w:rFonts w:asciiTheme="minorHAnsi" w:hAnsiTheme="minorHAnsi" w:cs="Arial"/>
+          <w:color w:val="000000"/>
+          <w:szCs w:val="26"/>
+        </w:rPr>
+      </w:pPr>
+      <w:r>
+        <w:rPr>
+          <w:rFonts w:asciiTheme="minorHAnsi" w:hAnsiTheme="minorHAnsi" w:cs="Arial"/>
+          <w:color w:val="000000"/>
+          <w:szCs w:val="26"/>
+        </w:rPr>
+        <w:t>La musica, quindi, è una forma d’espressione come la pittura, la poesia, la scultura, la danza e così via. Rispetto a queste, però, la musica è la più astratta, la più libera e la più universale. Essa infatti non ha rimandi semantici, cioè non esiste una correlazione tra suono, immagine e realtà (con l’unica eccezione della musica onomatopeica che, per sua definizione, tende a riprodurre suoni e rumori esistenti nella realtà). La musica risulta sempre dall’articolazione dei suoni.</w:t>
+      </w:r>
+    </w:p>
+    <w:p>
+      <w:pPr>
+        <w:pStyle w:val="NormaleWeb"/>
+        <w:rPr>
+          <w:rFonts w:asciiTheme="minorHAnsi" w:hAnsiTheme="minorHAnsi" w:cs="Arial"/>
+          <w:color w:val="000000"/>
+          <w:szCs w:val="26"/>
+        </w:rPr>
+      </w:pPr>
+      <w:r>
+        <w:rPr>
+          <w:rFonts w:asciiTheme="minorHAnsi" w:hAnsiTheme="minorHAnsi" w:cs="Arial"/>
+          <w:color w:val="000000"/>
+          <w:szCs w:val="26"/>
+        </w:rPr>
+        <w:t xml:space="preserve">La Musica è una, e le sue espressioni molteplici. Ogni oggetto può diventare uno strumento musicale, e gli strumenti musicali sono innumerevoli. Come scegliere, dunque, “il proprio strumento musicale”? </w:t>
+      </w:r>
+      <w:proofErr w:type="gramStart"/>
+      <w:r>
+        <w:rPr>
+          <w:rFonts w:asciiTheme="minorHAnsi" w:hAnsiTheme="minorHAnsi" w:cs="Arial"/>
+          <w:color w:val="000000"/>
+          <w:szCs w:val="26"/>
+        </w:rPr>
+        <w:t>Una buona scelta,</w:t>
+      </w:r>
+      <w:proofErr w:type="gramEnd"/>
+      <w:r>
+        <w:rPr>
+          <w:rFonts w:asciiTheme="minorHAnsi" w:hAnsiTheme="minorHAnsi" w:cs="Arial"/>
+          <w:color w:val="000000"/>
+          <w:szCs w:val="26"/>
+        </w:rPr>
+        <w:t xml:space="preserve"> sincera e duratura, può derivare dall’ascolto di numerose produzioni musicali, nella quale cercare quel suono, quella ritmica, quel carattere tipico del nostro strumento. Non è utile lasciarsi consigliare da altri, o cadere nei pregiudizi di presunta “facilità o difficoltà” nell’apprendimento. Si seguano solo le proprie passioni, quando si saranno palesate.</w:t>
+      </w:r>
+    </w:p>
+    <w:p>
+      <w:pPr>
+        <w:pStyle w:val="NormaleWeb"/>
+        <w:rPr>
+          <w:rFonts w:asciiTheme="minorHAnsi" w:hAnsiTheme="minorHAnsi" w:cs="Arial"/>
+          <w:color w:val="000000"/>
+          <w:szCs w:val="26"/>
+        </w:rPr>
+      </w:pPr>
+      <w:r>
+        <w:rPr>
+          <w:rFonts w:asciiTheme="minorHAnsi" w:hAnsiTheme="minorHAnsi" w:cs="Arial"/>
+          <w:color w:val="000000"/>
+          <w:szCs w:val="26"/>
+        </w:rPr>
+        <w:t>Ovviamente l’approcciarsi con lo strumento scelto richiede necessariamente, come primo passo, un approccio alla teoria di base della musica.</w:t>
       </w:r>
     </w:p>
     <w:p>
       <w:pPr>
         <w:rPr>
+          <w:rFonts w:cs="Arial"/>
+          <w:color w:val="555555"/>
           <w:sz w:val="24"/>
           <w:szCs w:val="24"/>
+          <w:shd w:val="clear" w:color="auto" w:fill="FFFFFF"/>
         </w:rPr>
       </w:pPr>
-      <w:r>
-        <w:rPr>
-          <w:sz w:val="24"/>
-          <w:szCs w:val="24"/>
-        </w:rPr>
-        <w:t>La musica, quindi, è una forma d’espressione come la pittura, la poesia, la scultura, la danza e così via. Rispetto a queste, la musica è però la più astratta, la più libera e la più universale. Essa infatti non ha rimandi semantici, cioè non esiste una correlazione tra suono-immagine-realtà (con eccezione della musica onomatopeica che, per sua definizione, tende a riprodurre suoni e rumori esistenti nella realtà) e risulta sempre dall’articolazione dei suoni.</w:t>
-      </w:r>
     </w:p>
     <w:p>
-      <w:pPr>
-        <w:rPr>
-          <w:sz w:val="24"/>
-          <w:szCs w:val="24"/>
-        </w:rPr>
-      </w:pPr>
-      <w:r>
-        <w:rPr>
-          <w:sz w:val="24"/>
-          <w:szCs w:val="24"/>
-        </w:rPr>
-        <w:t>La Musica è una, e le sue espressioni sono molteplici. Ogni oggetto pu</w:t>
-      </w:r>
-      <w:r>
-        <w:rPr>
-          <w:sz w:val="24"/>
-          <w:szCs w:val="24"/>
-        </w:rPr>
-        <w:t>ò</w:t>
-      </w:r>
-      <w:r>
-        <w:rPr>
-          <w:sz w:val="24"/>
-          <w:szCs w:val="24"/>
-        </w:rPr>
-        <w:t> diventare uno strumento musicale, e gli strumenti musicali sono innumerevoli. Come scegliere</w:t>
-      </w:r>
-      <w:r>
-        <w:rPr>
-          <w:sz w:val="24"/>
-          <w:szCs w:val="24"/>
-        </w:rPr>
-        <w:t>,</w:t>
-      </w:r>
-      <w:r>
-        <w:rPr>
-          <w:sz w:val="24"/>
-          <w:szCs w:val="24"/>
-        </w:rPr>
-        <w:t xml:space="preserve"> dunque</w:t>
-      </w:r>
-      <w:r>
-        <w:rPr>
-          <w:sz w:val="24"/>
-          <w:szCs w:val="24"/>
-        </w:rPr>
-        <w:t>,</w:t>
-      </w:r>
-      <w:r>
-        <w:rPr>
-          <w:sz w:val="24"/>
-          <w:szCs w:val="24"/>
-        </w:rPr>
-        <w:t> “</w:t>
-      </w:r>
-      <w:r>
-        <w:rPr>
-          <w:i/>
-          <w:sz w:val="24"/>
-          <w:szCs w:val="24"/>
-        </w:rPr>
-        <w:t>il proprio strumento musicale</w:t>
-      </w:r>
-      <w:r>
-        <w:rPr>
-          <w:sz w:val="24"/>
-          <w:szCs w:val="24"/>
-        </w:rPr>
-        <w:t>”</w:t>
-      </w:r>
-      <w:r>
-        <w:rPr>
-          <w:sz w:val="24"/>
-          <w:szCs w:val="24"/>
-        </w:rPr>
-        <w:t>?</w:t>
-      </w:r>
-      <w:r>
-        <w:rPr>
-          <w:sz w:val="24"/>
-          <w:szCs w:val="24"/>
-        </w:rPr>
-        <w:t xml:space="preserve"> Una buona scelta, sincera e duratura, pu</w:t>
-      </w:r>
-      <w:r>
-        <w:rPr>
-          <w:sz w:val="24"/>
-          <w:szCs w:val="24"/>
-        </w:rPr>
-        <w:t>ò</w:t>
-      </w:r>
-      <w:r>
-        <w:rPr>
-          <w:sz w:val="24"/>
-          <w:szCs w:val="24"/>
-        </w:rPr>
-        <w:t xml:space="preserve"> derivare dall</w:t>
-      </w:r>
-      <w:r>
-        <w:rPr>
-          <w:sz w:val="24"/>
-          <w:szCs w:val="24"/>
-        </w:rPr>
-        <w:t>’</w:t>
-      </w:r>
-      <w:r>
-        <w:rPr>
-          <w:sz w:val="24"/>
-          <w:szCs w:val="24"/>
-        </w:rPr>
-        <w:t>ascolto di numerose produzioni musicali, nella quale cercare quel suono, quella ritmica, quel carattere che il “nostro” strumento pu</w:t>
-      </w:r>
-      <w:r>
-        <w:rPr>
-          <w:sz w:val="24"/>
-          <w:szCs w:val="24"/>
-        </w:rPr>
-        <w:t>ò</w:t>
-      </w:r>
-      <w:r>
-        <w:rPr>
-          <w:sz w:val="24"/>
-          <w:szCs w:val="24"/>
-        </w:rPr>
-        <w:t xml:space="preserve"> offrire. Non è utile lasciarsi consigliare da altri, o cadere nei pregiudizi di presunta “facilità o difficoltà” nell</w:t>
-      </w:r>
-      <w:r>
-        <w:rPr>
-          <w:sz w:val="24"/>
-          <w:szCs w:val="24"/>
-        </w:rPr>
-        <w:t>’</w:t>
-      </w:r>
-      <w:r>
-        <w:rPr>
-          <w:sz w:val="24"/>
-          <w:szCs w:val="24"/>
-        </w:rPr>
-        <w:t>apprendimento.  Si seguano solo le proprie passioni, quando si saranno palesate</w:t>
-      </w:r>
-      <w:r>
-        <w:rPr>
-          <w:sz w:val="24"/>
-          <w:szCs w:val="24"/>
-        </w:rPr>
-        <w:t>.</w:t>
-      </w:r>
-    </w:p>
-    <w:p>
-      <w:r>
-        <w:rPr>
-          <w:sz w:val="24"/>
-          <w:szCs w:val="24"/>
-        </w:rPr>
-        <w:t>Ovviamente l’approcciarsi con lo strumento scelto, richiede necessariamente, come primo passo, un approccio alla teoria di base della musica.</w:t>
-      </w:r>
+      <w:bookmarkStart w:id="0" w:name="_GoBack"/>
+      <w:bookmarkEnd w:id="0"/>
     </w:p>
     <w:sectPr>
       <w:pgSz w:w="11906" w:h="16838"/>
@@ -377,7 +290,7 @@
       </w:pPr>
     </w:pPrDefault>
   </w:docDefaults>
-  <w:latentStyles w:defLockedState="0" w:defUIPriority="99" w:defSemiHidden="0" w:defUnhideWhenUsed="0" w:defQFormat="0" w:count="375">
+  <w:latentStyles w:defLockedState="0" w:defUIPriority="99" w:defSemiHidden="0" w:defUnhideWhenUsed="0" w:defQFormat="0" w:count="376">
     <w:lsdException w:name="Normal" w:uiPriority="0" w:qFormat="1"/>
     <w:lsdException w:name="heading 1" w:uiPriority="9" w:qFormat="1"/>
     <w:lsdException w:name="heading 2" w:semiHidden="1" w:uiPriority="9" w:unhideWhenUsed="1" w:qFormat="1"/>
@@ -483,7 +396,6 @@
     <w:lsdException w:name="HTML Sample" w:semiHidden="1" w:unhideWhenUsed="1"/>
     <w:lsdException w:name="HTML Typewriter" w:semiHidden="1" w:unhideWhenUsed="1"/>
     <w:lsdException w:name="HTML Variable" w:semiHidden="1" w:unhideWhenUsed="1"/>
-    <w:lsdException w:name="Normal Table" w:semiHidden="1" w:unhideWhenUsed="1"/>
     <w:lsdException w:name="annotation subject" w:semiHidden="1" w:unhideWhenUsed="1"/>
     <w:lsdException w:name="No List" w:semiHidden="1" w:unhideWhenUsed="1"/>
     <w:lsdException w:name="Outline List 1" w:semiHidden="1" w:unhideWhenUsed="1"/>
@@ -530,10 +442,8 @@
     <w:lsdException w:name="Table Subtle 2" w:semiHidden="1" w:unhideWhenUsed="1"/>
     <w:lsdException w:name="Table Web 1" w:semiHidden="1" w:unhideWhenUsed="1"/>
     <w:lsdException w:name="Table Web 2" w:semiHidden="1" w:unhideWhenUsed="1"/>
-    <w:lsdException w:name="Table Web 3" w:semiHidden="1" w:unhideWhenUsed="1"/>
     <w:lsdException w:name="Balloon Text" w:semiHidden="1" w:unhideWhenUsed="1"/>
     <w:lsdException w:name="Table Grid" w:uiPriority="39"/>
-    <w:lsdException w:name="Table Theme" w:semiHidden="1" w:unhideWhenUsed="1"/>
     <w:lsdException w:name="Placeholder Text" w:semiHidden="1"/>
     <w:lsdException w:name="No Spacing" w:uiPriority="1" w:qFormat="1"/>
     <w:lsdException w:name="Light Shading" w:uiPriority="60"/>
@@ -753,6 +663,7 @@
     <w:lsdException w:name="Smart Hyperlink" w:semiHidden="1" w:unhideWhenUsed="1"/>
     <w:lsdException w:name="Hashtag" w:semiHidden="1" w:unhideWhenUsed="1"/>
     <w:lsdException w:name="Unresolved Mention" w:semiHidden="1" w:unhideWhenUsed="1"/>
+    <w:lsdException w:name="Smart Link" w:semiHidden="1" w:unhideWhenUsed="1"/>
   </w:latentStyles>
   <w:style w:type="paragraph" w:default="1" w:styleId="Normale">
     <w:name w:val="Normal"/>
@@ -1441,6 +1352,23 @@
     <w:pPr>
       <w:outlineLvl w:val="9"/>
     </w:pPr>
+  </w:style>
+  <w:style w:type="paragraph" w:styleId="NormaleWeb">
+    <w:name w:val="Normal (Web)"/>
+    <w:basedOn w:val="Normale"/>
+    <w:uiPriority w:val="99"/>
+    <w:semiHidden/>
+    <w:unhideWhenUsed/>
+    <w:rsid w:val="00C20234"/>
+    <w:pPr>
+      <w:spacing w:before="100" w:beforeAutospacing="1" w:after="100" w:afterAutospacing="1"/>
+    </w:pPr>
+    <w:rPr>
+      <w:rFonts w:ascii="Times New Roman" w:eastAsia="Times New Roman" w:hAnsi="Times New Roman" w:cs="Times New Roman"/>
+      <w:sz w:val="24"/>
+      <w:szCs w:val="24"/>
+      <w:lang w:eastAsia="it-IT"/>
+    </w:rPr>
   </w:style>
 </w:styles>
 </file>

</xml_diff>